<commit_message>
Modificati Use Case con RabbitMQ
</commit_message>
<xml_diff>
--- a/Documenti/RAD/Use Case/Accettazione_Prenotazione Use Case.docx
+++ b/Documenti/RAD/Use Case/Accettazione_Prenotazione Use Case.docx
@@ -1,6 +1,6 @@
 
 <file path=word/document.xml><?xml version="1.0" encoding="utf-8"?>
-<w:document xmlns:wpc="http://schemas.microsoft.com/office/word/2010/wordprocessingCanvas" xmlns:cx="http://schemas.microsoft.com/office/drawing/2014/chartex" xmlns:cx1="http://schemas.microsoft.com/office/drawing/2015/9/8/chartex" xmlns:cx2="http://schemas.microsoft.com/office/drawing/2015/10/21/chartex" xmlns:cx3="http://schemas.microsoft.com/office/drawing/2016/5/9/chartex" xmlns:cx4="http://schemas.microsoft.com/office/drawing/2016/5/10/chartex" xmlns:cx5="http://schemas.microsoft.com/office/drawing/2016/5/11/chartex" xmlns:cx6="http://schemas.microsoft.com/office/drawing/2016/5/12/chartex" xmlns:cx7="http://schemas.microsoft.com/office/drawing/2016/5/13/chartex" xmlns:cx8="http://schemas.microsoft.com/office/drawing/2016/5/14/chartex" xmlns:mc="http://schemas.openxmlformats.org/markup-compatibility/2006" xmlns:aink="http://schemas.microsoft.com/office/drawing/2016/ink" xmlns:am3d="http://schemas.microsoft.com/office/drawing/2017/model3d" xmlns:o="urn:schemas-microsoft-com:office:office" xmlns:r="http://schemas.openxmlformats.org/officeDocument/2006/relationships" xmlns:m="http://schemas.openxmlformats.org/officeDocument/2006/math" xmlns:v="urn:schemas-microsoft-com:vml" xmlns:wp14="http://schemas.microsoft.com/office/word/2010/wordprocessingDrawing" xmlns:wp="http://schemas.openxmlformats.org/drawingml/2006/wordprocessingDrawing" xmlns:w10="urn:schemas-microsoft-com:office:word" xmlns:w="http://schemas.openxmlformats.org/wordprocessingml/2006/main" xmlns:w14="http://schemas.microsoft.com/office/word/2010/wordml" xmlns:w15="http://schemas.microsoft.com/office/word/2012/wordml" xmlns:w16cid="http://schemas.microsoft.com/office/word/2016/wordml/cid" xmlns:w16se="http://schemas.microsoft.com/office/word/2015/wordml/symex" xmlns:wpg="http://schemas.microsoft.com/office/word/2010/wordprocessingGroup" xmlns:wpi="http://schemas.microsoft.com/office/word/2010/wordprocessingInk" xmlns:wne="http://schemas.microsoft.com/office/word/2006/wordml" xmlns:wps="http://schemas.microsoft.com/office/word/2010/wordprocessingShape" mc:Ignorable="w14 w15 w16se w16cid wp14">
+<w:document xmlns:wpc="http://schemas.microsoft.com/office/word/2010/wordprocessingCanvas" xmlns:cx="http://schemas.microsoft.com/office/drawing/2014/chartex" xmlns:cx1="http://schemas.microsoft.com/office/drawing/2015/9/8/chartex" xmlns:cx2="http://schemas.microsoft.com/office/drawing/2015/10/21/chartex" xmlns:cx3="http://schemas.microsoft.com/office/drawing/2016/5/9/chartex" xmlns:cx4="http://schemas.microsoft.com/office/drawing/2016/5/10/chartex" xmlns:cx5="http://schemas.microsoft.com/office/drawing/2016/5/11/chartex" xmlns:cx6="http://schemas.microsoft.com/office/drawing/2016/5/12/chartex" xmlns:cx7="http://schemas.microsoft.com/office/drawing/2016/5/13/chartex" xmlns:cx8="http://schemas.microsoft.com/office/drawing/2016/5/14/chartex" xmlns:mc="http://schemas.openxmlformats.org/markup-compatibility/2006" xmlns:aink="http://schemas.microsoft.com/office/drawing/2016/ink" xmlns:am3d="http://schemas.microsoft.com/office/drawing/2017/model3d" xmlns:o="urn:schemas-microsoft-com:office:office" xmlns:r="http://schemas.openxmlformats.org/officeDocument/2006/relationships" xmlns:m="http://schemas.openxmlformats.org/officeDocument/2006/math" xmlns:v="urn:schemas-microsoft-com:vml" xmlns:wp14="http://schemas.microsoft.com/office/word/2010/wordprocessingDrawing" xmlns:wp="http://schemas.openxmlformats.org/drawingml/2006/wordprocessingDrawing" xmlns:w10="urn:schemas-microsoft-com:office:word" xmlns:w="http://schemas.openxmlformats.org/wordprocessingml/2006/main" xmlns:w14="http://schemas.microsoft.com/office/word/2010/wordml" xmlns:w15="http://schemas.microsoft.com/office/word/2012/wordml" xmlns:w16cex="http://schemas.microsoft.com/office/word/2018/wordml/cex" xmlns:w16cid="http://schemas.microsoft.com/office/word/2016/wordml/cid" xmlns:w16="http://schemas.microsoft.com/office/word/2018/wordml" xmlns:w16se="http://schemas.microsoft.com/office/word/2015/wordml/symex" xmlns:wpg="http://schemas.microsoft.com/office/word/2010/wordprocessingGroup" xmlns:wpi="http://schemas.microsoft.com/office/word/2010/wordprocessingInk" xmlns:wne="http://schemas.microsoft.com/office/word/2006/wordml" xmlns:wps="http://schemas.microsoft.com/office/word/2010/wordprocessingShape" mc:Ignorable="w14 w15 w16se w16cid w16 w16cex wp14">
   <w:body>
     <w:p>
       <w:pPr>
@@ -1221,7 +1221,21 @@
               <w:ind w:left="34"/>
             </w:pPr>
             <w:r>
-              <w:t xml:space="preserve">Il sistema mostra le possibili code tra cui può scegliere, in base al tipo di operazione che i clienti </w:t>
+              <w:t xml:space="preserve">Il sistema mostra le possibili code </w:t>
+            </w:r>
+            <w:r>
+              <w:t xml:space="preserve">gestite da </w:t>
+            </w:r>
+            <w:proofErr w:type="spellStart"/>
+            <w:r>
+              <w:t>RabbitMQ</w:t>
+            </w:r>
+            <w:proofErr w:type="spellEnd"/>
+            <w:r>
+              <w:t xml:space="preserve"> </w:t>
+            </w:r>
+            <w:r>
+              <w:t xml:space="preserve">tra cui può scegliere, in base al tipo di operazione che i clienti </w:t>
             </w:r>
             <w:r>
               <w:t>vogliono effettuare.</w:t>
@@ -1606,12 +1620,7 @@
           </w:tcPr>
           <w:p>
             <w:r>
-              <w:t>Rimane in attesa di una nuova sel</w:t>
-            </w:r>
-            <w:bookmarkStart w:id="1" w:name="_GoBack"/>
-            <w:bookmarkEnd w:id="1"/>
-            <w:r>
-              <w:t>ezione</w:t>
+              <w:t>Rimane in attesa di una nuova selezione</w:t>
             </w:r>
             <w:r>
               <w:t>.</w:t>
@@ -1635,7 +1644,7 @@
 </file>
 
 <file path=word/styles.xml><?xml version="1.0" encoding="utf-8"?>
-<w:styles xmlns:mc="http://schemas.openxmlformats.org/markup-compatibility/2006" xmlns:r="http://schemas.openxmlformats.org/officeDocument/2006/relationships" xmlns:w="http://schemas.openxmlformats.org/wordprocessingml/2006/main" xmlns:w14="http://schemas.microsoft.com/office/word/2010/wordml" xmlns:w15="http://schemas.microsoft.com/office/word/2012/wordml" xmlns:w16cid="http://schemas.microsoft.com/office/word/2016/wordml/cid" xmlns:w16se="http://schemas.microsoft.com/office/word/2015/wordml/symex" mc:Ignorable="w14 w15 w16se w16cid">
+<w:styles xmlns:mc="http://schemas.openxmlformats.org/markup-compatibility/2006" xmlns:r="http://schemas.openxmlformats.org/officeDocument/2006/relationships" xmlns:w="http://schemas.openxmlformats.org/wordprocessingml/2006/main" xmlns:w14="http://schemas.microsoft.com/office/word/2010/wordml" xmlns:w15="http://schemas.microsoft.com/office/word/2012/wordml" xmlns:w16cex="http://schemas.microsoft.com/office/word/2018/wordml/cex" xmlns:w16cid="http://schemas.microsoft.com/office/word/2016/wordml/cid" xmlns:w16="http://schemas.microsoft.com/office/word/2018/wordml" xmlns:w16se="http://schemas.microsoft.com/office/word/2015/wordml/symex" mc:Ignorable="w14 w15 w16se w16cid w16 w16cex">
   <w:docDefaults>
     <w:rPrDefault>
       <w:rPr>

</xml_diff>